<commit_message>
update to the research proposal
</commit_message>
<xml_diff>
--- a/Research proposal.docx
+++ b/Research proposal.docx
@@ -226,18 +226,43 @@
     <w:p/>
     <w:p>
       <w:r>
+        <w:t>Our schema assumes:</w:t>
+      </w:r>
+    </w:p>
+    <w:p>
+      <w:r>
         <w:t xml:space="preserve">Colonization is about the possession of land, resources, bodies, and labor based upon concepts of racial/ethnic superiority that are driven by love of country, unity and “us vs. them” mentality </w:t>
       </w:r>
     </w:p>
     <w:p/>
     <w:p>
       <w:r>
-        <w:t xml:space="preserve">These songs will hopefully offer to us an idea of the expression of collective identity and colonial fantasy in both Germany and the US. </w:t>
-      </w:r>
-    </w:p>
-    <w:p>
-      <w:r>
-        <w:t xml:space="preserve">We want to understand what these collective ideas are, and how they may translate to the self-justification of violence. How are the ideas of nationalism and colonialism </w:t>
+        <w:t xml:space="preserve">These songs will hopefully offer to us an idea of the </w:t>
+      </w:r>
+      <w:r>
+        <w:rPr>
+          <w:i/>
+          <w:iCs/>
+        </w:rPr>
+        <w:t>expression</w:t>
+      </w:r>
+      <w:r>
+        <w:t xml:space="preserve"> of collective identity and colonial fantasy in both Germany and the US. </w:t>
+      </w:r>
+    </w:p>
+    <w:p>
+      <w:r>
+        <w:t xml:space="preserve">We want to understand </w:t>
+      </w:r>
+      <w:r>
+        <w:rPr>
+          <w:b/>
+          <w:bCs/>
+        </w:rPr>
+        <w:t>what these collective ideas are, and how they may translate to the self-justification of violence</w:t>
+      </w:r>
+      <w:r>
+        <w:t xml:space="preserve">. How are the ideas of nationalism and colonialism </w:t>
       </w:r>
       <w:r>
         <w:rPr>
@@ -643,6 +668,30 @@
       </w:r>
     </w:p>
     <w:p/>
+    <w:p/>
+    <w:p/>
+    <w:p>
+      <w:pPr>
+        <w:rPr>
+          <w:b/>
+          <w:bCs/>
+        </w:rPr>
+      </w:pPr>
+      <w:r>
+        <w:rPr>
+          <w:b/>
+          <w:bCs/>
+        </w:rPr>
+        <w:lastRenderedPageBreak/>
+        <w:t xml:space="preserve">Our Corpus: </w:t>
+      </w:r>
+    </w:p>
+    <w:p>
+      <w:r>
+        <w:t>Our corpus is limited to songs we found in research written by colonizers specifically about the land that they were colonizing. In the case of the German content, this limited our options because it was difficult to find songs specifically about Southwest Africa. We decided to select a small amount of songs that we were able to find through our university’s library resources in order to more closely analyze this complex theme. We chose to manually mark up our corpus because of the ambiguous nature of the content, which given our time constraints was only possible with a smaller corpus.</w:t>
+      </w:r>
+    </w:p>
+    <w:p/>
     <w:p>
       <w:pPr>
         <w:rPr>
@@ -677,7 +726,6 @@
         </w:numPr>
       </w:pPr>
       <w:r>
-        <w:lastRenderedPageBreak/>
         <w:t>Graph with x= kinds on nationalism y= number of instances</w:t>
       </w:r>
     </w:p>
@@ -1419,6 +1467,7 @@
   <w:style w:type="character" w:default="1" w:styleId="DefaultParagraphFont">
     <w:name w:val="Default Paragraph Font"/>
     <w:uiPriority w:val="1"/>
+    <w:semiHidden/>
     <w:unhideWhenUsed/>
   </w:style>
   <w:style w:type="table" w:default="1" w:styleId="TableNormal">

</xml_diff>

<commit_message>
meeting on project proposal
</commit_message>
<xml_diff>
--- a/Research proposal.docx
+++ b/Research proposal.docx
@@ -709,6 +709,44 @@
     </w:p>
     <w:p>
       <w:pPr>
+        <w:rPr>
+          <w:b/>
+          <w:bCs/>
+        </w:rPr>
+      </w:pPr>
+      <w:r>
+        <w:rPr>
+          <w:b/>
+          <w:bCs/>
+        </w:rPr>
+        <w:t xml:space="preserve">Create graphs (type?) for (every?) element, one to represent each context (US and German), that show amount of each attribute </w:t>
+      </w:r>
+    </w:p>
+    <w:p>
+      <w:pPr>
+        <w:rPr>
+          <w:b/>
+          <w:bCs/>
+        </w:rPr>
+      </w:pPr>
+      <w:r>
+        <w:rPr>
+          <w:b/>
+          <w:bCs/>
+        </w:rPr>
+        <w:t xml:space="preserve">*Percentage of attribute for entire US corpus and entire German corpus </w:t>
+      </w:r>
+    </w:p>
+    <w:p>
+      <w:pPr>
+        <w:rPr>
+          <w:b/>
+          <w:bCs/>
+        </w:rPr>
+      </w:pPr>
+    </w:p>
+    <w:p>
+      <w:pPr>
         <w:numPr>
           <w:ilvl w:val="0"/>
           <w:numId w:val="2"/>
@@ -779,6 +817,36 @@
       </w:pPr>
       <w:r>
         <w:t>How many more American songs are there than German percentage wise</w:t>
+      </w:r>
+    </w:p>
+    <w:p>
+      <w:pPr>
+        <w:numPr>
+          <w:ilvl w:val="0"/>
+          <w:numId w:val="2"/>
+        </w:numPr>
+      </w:pPr>
+      <w:r>
+        <w:t xml:space="preserve">Compare type of possession within and between US </w:t>
+      </w:r>
+      <w:proofErr w:type="gramStart"/>
+      <w:r>
+        <w:t>an</w:t>
+      </w:r>
+      <w:proofErr w:type="gramEnd"/>
+      <w:r>
+        <w:t xml:space="preserve"> German corpus, also compare number of times it is expressed between German and US</w:t>
+      </w:r>
+    </w:p>
+    <w:p>
+      <w:pPr>
+        <w:numPr>
+          <w:ilvl w:val="0"/>
+          <w:numId w:val="2"/>
+        </w:numPr>
+      </w:pPr>
+      <w:r>
+        <w:t xml:space="preserve">Compare mood of sig (change all action to sig) </w:t>
       </w:r>
     </w:p>
     <w:p>

</xml_diff>